<commit_message>
Descrição, exemplos e implementação do Algoritmo do banqueiro
Solução da questão  2 do laboratório que pede exemplificação do algoritmo do banqueiro
</commit_message>
<xml_diff>
--- a/Questão 2/Banqueiro.docx
+++ b/Questão 2/Banqueiro.docx
@@ -2834,8 +2834,6 @@
               </w:rPr>
               <w:t>2</w:t>
             </w:r>
-            <w:bookmarkStart w:id="0" w:name="_GoBack"/>
-            <w:bookmarkEnd w:id="0"/>
           </w:p>
         </w:tc>
         <w:tc>
@@ -3074,6 +3072,203 @@
         </w:rPr>
         <w:t xml:space="preserve">pois a necessidade que vai ser exigida é maior do que a quantidade disponível, ou seja, não há uma forma de escalonar os recursos para resolver o problema. Dessa forma pode se concluir que o algoritmo do banqueiro é uma ótima opção para se prever os deadlocks que podem ocorrer entre os processos. </w:t>
       </w:r>
+    </w:p>
+    <w:p>
+      <w:pPr>
+        <w:spacing w:line="360" w:lineRule="auto"/>
+        <w:jc w:val="both"/>
+        <w:rPr>
+          <w:rFonts w:ascii="Arial" w:hAnsi="Arial" w:cs="Arial"/>
+          <w:sz w:val="24"/>
+          <w:szCs w:val="24"/>
+        </w:rPr>
+      </w:pPr>
+    </w:p>
+    <w:p>
+      <w:pPr>
+        <w:spacing w:line="360" w:lineRule="auto"/>
+        <w:jc w:val="both"/>
+        <w:rPr>
+          <w:rFonts w:ascii="Arial" w:hAnsi="Arial" w:cs="Arial"/>
+          <w:sz w:val="24"/>
+          <w:szCs w:val="24"/>
+        </w:rPr>
+      </w:pPr>
+      <w:r>
+        <w:rPr>
+          <w:rFonts w:ascii="Arial" w:hAnsi="Arial" w:cs="Arial"/>
+          <w:sz w:val="24"/>
+          <w:szCs w:val="24"/>
+        </w:rPr>
+        <w:t>Exemplo da execução do algoritmo:</w:t>
+      </w:r>
+    </w:p>
+    <w:p>
+      <w:pPr>
+        <w:spacing w:line="360" w:lineRule="auto"/>
+        <w:jc w:val="both"/>
+        <w:rPr>
+          <w:rFonts w:ascii="Arial" w:hAnsi="Arial" w:cs="Arial"/>
+          <w:sz w:val="24"/>
+          <w:szCs w:val="24"/>
+        </w:rPr>
+      </w:pPr>
+      <w:r>
+        <w:rPr>
+          <w:rFonts w:ascii="Arial" w:hAnsi="Arial" w:cs="Arial"/>
+          <w:sz w:val="24"/>
+          <w:szCs w:val="24"/>
+        </w:rPr>
+        <w:t>Valores de entrada:</w:t>
+      </w:r>
+    </w:p>
+    <w:p>
+      <w:pPr>
+        <w:spacing w:line="360" w:lineRule="auto"/>
+        <w:jc w:val="center"/>
+        <w:rPr>
+          <w:rFonts w:ascii="Arial" w:hAnsi="Arial" w:cs="Arial"/>
+          <w:sz w:val="24"/>
+          <w:szCs w:val="24"/>
+        </w:rPr>
+      </w:pPr>
+      <w:r>
+        <w:rPr>
+          <w:rFonts w:ascii="Arial" w:hAnsi="Arial" w:cs="Arial"/>
+          <w:sz w:val="24"/>
+          <w:szCs w:val="24"/>
+        </w:rPr>
+        <w:drawing>
+          <wp:inline distT="0" distB="0" distL="0" distR="0" wp14:anchorId="16C3DACD" wp14:editId="39298E6D">
+            <wp:extent cx="2848522" cy="2802576"/>
+            <wp:effectExtent l="0" t="0" r="9525" b="0"/>
+            <wp:docPr id="1" name="Imagem 1"/>
+            <wp:cNvGraphicFramePr>
+              <a:graphicFrameLocks xmlns:a="http://schemas.openxmlformats.org/drawingml/2006/main" noChangeAspect="1"/>
+            </wp:cNvGraphicFramePr>
+            <a:graphic xmlns:a="http://schemas.openxmlformats.org/drawingml/2006/main">
+              <a:graphicData uri="http://schemas.openxmlformats.org/drawingml/2006/picture">
+                <pic:pic xmlns:pic="http://schemas.openxmlformats.org/drawingml/2006/picture">
+                  <pic:nvPicPr>
+                    <pic:cNvPr id="1" name=""/>
+                    <pic:cNvPicPr/>
+                  </pic:nvPicPr>
+                  <pic:blipFill>
+                    <a:blip r:embed="rId5"/>
+                    <a:stretch>
+                      <a:fillRect/>
+                    </a:stretch>
+                  </pic:blipFill>
+                  <pic:spPr>
+                    <a:xfrm>
+                      <a:off x="0" y="0"/>
+                      <a:ext cx="2892520" cy="2845865"/>
+                    </a:xfrm>
+                    <a:prstGeom prst="rect">
+                      <a:avLst/>
+                    </a:prstGeom>
+                  </pic:spPr>
+                </pic:pic>
+              </a:graphicData>
+            </a:graphic>
+          </wp:inline>
+        </w:drawing>
+      </w:r>
+    </w:p>
+    <w:p>
+      <w:pPr>
+        <w:spacing w:line="360" w:lineRule="auto"/>
+        <w:jc w:val="both"/>
+        <w:rPr>
+          <w:rFonts w:ascii="Arial" w:hAnsi="Arial" w:cs="Arial"/>
+          <w:sz w:val="24"/>
+          <w:szCs w:val="24"/>
+        </w:rPr>
+      </w:pPr>
+      <w:r>
+        <w:rPr>
+          <w:rFonts w:ascii="Arial" w:hAnsi="Arial" w:cs="Arial"/>
+          <w:sz w:val="24"/>
+          <w:szCs w:val="24"/>
+        </w:rPr>
+        <w:lastRenderedPageBreak/>
+        <w:t>Saída:</w:t>
+      </w:r>
+    </w:p>
+    <w:p>
+      <w:pPr>
+        <w:spacing w:line="360" w:lineRule="auto"/>
+        <w:jc w:val="both"/>
+        <w:rPr>
+          <w:rFonts w:ascii="Arial" w:hAnsi="Arial" w:cs="Arial"/>
+          <w:sz w:val="24"/>
+          <w:szCs w:val="24"/>
+        </w:rPr>
+      </w:pPr>
+      <w:r>
+        <w:rPr>
+          <w:rFonts w:ascii="Arial" w:hAnsi="Arial" w:cs="Arial"/>
+          <w:sz w:val="24"/>
+          <w:szCs w:val="24"/>
+        </w:rPr>
+        <w:drawing>
+          <wp:inline distT="0" distB="0" distL="0" distR="0" wp14:anchorId="7A75F525" wp14:editId="0A257D1D">
+            <wp:extent cx="5400040" cy="1022985"/>
+            <wp:effectExtent l="0" t="0" r="0" b="5715"/>
+            <wp:docPr id="2" name="Imagem 2"/>
+            <wp:cNvGraphicFramePr>
+              <a:graphicFrameLocks xmlns:a="http://schemas.openxmlformats.org/drawingml/2006/main" noChangeAspect="1"/>
+            </wp:cNvGraphicFramePr>
+            <a:graphic xmlns:a="http://schemas.openxmlformats.org/drawingml/2006/main">
+              <a:graphicData uri="http://schemas.openxmlformats.org/drawingml/2006/picture">
+                <pic:pic xmlns:pic="http://schemas.openxmlformats.org/drawingml/2006/picture">
+                  <pic:nvPicPr>
+                    <pic:cNvPr id="1" name=""/>
+                    <pic:cNvPicPr/>
+                  </pic:nvPicPr>
+                  <pic:blipFill>
+                    <a:blip r:embed="rId6"/>
+                    <a:stretch>
+                      <a:fillRect/>
+                    </a:stretch>
+                  </pic:blipFill>
+                  <pic:spPr>
+                    <a:xfrm>
+                      <a:off x="0" y="0"/>
+                      <a:ext cx="5400040" cy="1022985"/>
+                    </a:xfrm>
+                    <a:prstGeom prst="rect">
+                      <a:avLst/>
+                    </a:prstGeom>
+                  </pic:spPr>
+                </pic:pic>
+              </a:graphicData>
+            </a:graphic>
+          </wp:inline>
+        </w:drawing>
+      </w:r>
+    </w:p>
+    <w:p>
+      <w:pPr>
+        <w:spacing w:line="360" w:lineRule="auto"/>
+        <w:jc w:val="both"/>
+        <w:rPr>
+          <w:rFonts w:ascii="Arial" w:hAnsi="Arial" w:cs="Arial"/>
+          <w:sz w:val="24"/>
+          <w:szCs w:val="24"/>
+        </w:rPr>
+      </w:pPr>
+      <w:r>
+        <w:rPr>
+          <w:rFonts w:ascii="Arial" w:hAnsi="Arial" w:cs="Arial"/>
+          <w:sz w:val="24"/>
+          <w:szCs w:val="24"/>
+        </w:rPr>
+        <w:tab/>
+        <w:t>Essa é a ordem que os processos serão executado para que não haja o deadlock no sistema.</w:t>
+      </w:r>
+      <w:bookmarkStart w:id="0" w:name="_GoBack"/>
+      <w:bookmarkEnd w:id="0"/>
     </w:p>
     <w:sectPr>
       <w:pgSz w:w="11906" w:h="16838"/>

</xml_diff>